<commit_message>
Update William Bank Sukjaem 18029208 Assignment 1.docx
</commit_message>
<xml_diff>
--- a/William Bank Sukjaem 18029208 Assignment 1.docx
+++ b/William Bank Sukjaem 18029208 Assignment 1.docx
@@ -10,7 +10,6 @@
         <w:t>Introduction to the dataset</w:t>
       </w:r>
     </w:p>
-    <w:p/>
     <w:p>
       <w:r>
         <w:t xml:space="preserve">The chosen </w:t>
@@ -52,7 +51,96 @@
         <w:t>Data Exploration</w:t>
       </w:r>
     </w:p>
-    <w:p/>
+    <w:p>
+      <w:pPr>
+        <w:rPr>
+          <w:i/>
+          <w:iCs/>
+        </w:rPr>
+      </w:pPr>
+      <w:r>
+        <w:rPr>
+          <w:i/>
+          <w:iCs/>
+        </w:rPr>
+        <w:t>This section of your report must discuss the dataset and any features you consider relevant to the analysis and modelling task.</w:t>
+      </w:r>
+    </w:p>
+    <w:p>
+      <w:pPr>
+        <w:rPr>
+          <w:i/>
+          <w:iCs/>
+        </w:rPr>
+      </w:pPr>
+      <w:r>
+        <w:rPr>
+          <w:i/>
+          <w:iCs/>
+        </w:rPr>
+        <w:t>• How many features (attributes) and instances exist, and what data types are these?</w:t>
+      </w:r>
+    </w:p>
+    <w:p>
+      <w:pPr>
+        <w:rPr>
+          <w:i/>
+          <w:iCs/>
+        </w:rPr>
+      </w:pPr>
+      <w:r>
+        <w:rPr>
+          <w:i/>
+          <w:iCs/>
+        </w:rPr>
+        <w:t>• Provide summary statistics of the continuous numerical features.</w:t>
+      </w:r>
+    </w:p>
+    <w:p>
+      <w:pPr>
+        <w:rPr>
+          <w:i/>
+          <w:iCs/>
+        </w:rPr>
+      </w:pPr>
+      <w:r>
+        <w:rPr>
+          <w:i/>
+          <w:iCs/>
+        </w:rPr>
+        <w:t>• Perform an initial exploration of the provided dataset to assess its cleanliness. Describe the steps taken to address both data cleanliness evaluation and data cleaning strategies.</w:t>
+      </w:r>
+    </w:p>
+    <w:p>
+      <w:pPr>
+        <w:rPr>
+          <w:i/>
+          <w:iCs/>
+        </w:rPr>
+      </w:pPr>
+      <w:r>
+        <w:rPr>
+          <w:i/>
+          <w:iCs/>
+        </w:rPr>
+        <w:t>• Illustrate the features of your dataset using meaningful boxplots, histograms and grouped scatter plots (remember, these plots allow you to analyse the individual distribution of features and the relationship between them).</w:t>
+      </w:r>
+    </w:p>
+    <w:p>
+      <w:pPr>
+        <w:rPr>
+          <w:i/>
+          <w:iCs/>
+        </w:rPr>
+      </w:pPr>
+      <w:r>
+        <w:rPr>
+          <w:i/>
+          <w:iCs/>
+        </w:rPr>
+        <w:t>• Explain what you can learn from your data exploration and visualisations provided</w:t>
+      </w:r>
+    </w:p>
     <w:p>
       <w:pPr>
         <w:pStyle w:val="Heading2"/>

</xml_diff>